<commit_message>
IContext, IRepository, MSSQL Connector & Update Analyse & Ontwerp
</commit_message>
<xml_diff>
--- a/Documentatie/Analyse & Ontwerp V0.1.docx
+++ b/Documentatie/Analyse & Ontwerp V0.1.docx
@@ -25,14 +25,12 @@
         <w:rPr>
           <w:sz w:val="40"/>
           <w:szCs w:val="40"/>
-          <w:lang w:val="nl-NL"/>
         </w:rPr>
       </w:pPr>
       <w:r>
         <w:rPr>
           <w:sz w:val="40"/>
           <w:szCs w:val="40"/>
-          <w:lang w:val="nl-NL"/>
         </w:rPr>
         <w:t>Live Performance</w:t>
       </w:r>
@@ -43,7 +41,6 @@
         <w:rPr>
           <w:sz w:val="40"/>
           <w:szCs w:val="40"/>
-          <w:lang w:val="nl-NL"/>
         </w:rPr>
       </w:pPr>
     </w:p>
@@ -53,14 +50,12 @@
         <w:rPr>
           <w:sz w:val="40"/>
           <w:szCs w:val="40"/>
-          <w:lang w:val="nl-NL"/>
         </w:rPr>
       </w:pPr>
       <w:r>
         <w:rPr>
           <w:sz w:val="40"/>
           <w:szCs w:val="40"/>
-          <w:lang w:val="nl-NL"/>
         </w:rPr>
         <w:t>Stephen Fiers</w:t>
       </w:r>
@@ -71,7 +66,6 @@
         <w:rPr>
           <w:sz w:val="40"/>
           <w:szCs w:val="40"/>
-          <w:lang w:val="nl-NL"/>
         </w:rPr>
       </w:pPr>
     </w:p>
@@ -81,16 +75,23 @@
         <w:rPr>
           <w:sz w:val="40"/>
           <w:szCs w:val="40"/>
-          <w:lang w:val="nl-NL"/>
         </w:rPr>
       </w:pPr>
+      <w:proofErr w:type="spellStart"/>
       <w:r>
         <w:rPr>
           <w:sz w:val="40"/>
           <w:szCs w:val="40"/>
-          <w:lang w:val="nl-NL"/>
-        </w:rPr>
-        <w:t>Klas: S23</w:t>
+        </w:rPr>
+        <w:t>Klas</w:t>
+      </w:r>
+      <w:proofErr w:type="spellEnd"/>
+      <w:r>
+        <w:rPr>
+          <w:sz w:val="40"/>
+          <w:szCs w:val="40"/>
+        </w:rPr>
+        <w:t>: S23</w:t>
       </w:r>
     </w:p>
     <w:p>
@@ -99,7 +100,6 @@
         <w:rPr>
           <w:sz w:val="40"/>
           <w:szCs w:val="40"/>
-          <w:lang w:val="nl-NL"/>
         </w:rPr>
       </w:pPr>
     </w:p>
@@ -225,7 +225,7 @@
           <w:r>
             <w:fldChar w:fldCharType="separate"/>
           </w:r>
-          <w:hyperlink w:anchor="_Toc485642257" w:history="1">
+          <w:hyperlink w:anchor="_Toc485643497" w:history="1">
             <w:r>
               <w:rPr>
                 <w:rStyle w:val="Hyperlink"/>
@@ -253,7 +253,7 @@
                 <w:noProof/>
                 <w:webHidden/>
               </w:rPr>
-              <w:instrText xml:space="preserve"> PAGEREF _Toc485642257 \h </w:instrText>
+              <w:instrText xml:space="preserve"> PAGEREF _Toc485643497 \h </w:instrText>
             </w:r>
             <w:r>
               <w:rPr>
@@ -274,6 +274,645 @@
                 <w:webHidden/>
               </w:rPr>
               <w:t>3</w:t>
+            </w:r>
+            <w:r>
+              <w:rPr>
+                <w:noProof/>
+                <w:webHidden/>
+              </w:rPr>
+              <w:fldChar w:fldCharType="end"/>
+            </w:r>
+          </w:hyperlink>
+        </w:p>
+        <w:p>
+          <w:pPr>
+            <w:pStyle w:val="Inhopg2"/>
+            <w:tabs>
+              <w:tab w:val="right" w:leader="dot" w:pos="9350"/>
+            </w:tabs>
+            <w:rPr>
+              <w:rFonts w:eastAsiaTheme="minorEastAsia"/>
+              <w:noProof/>
+              <w:lang w:val="nl-NL" w:eastAsia="nl-NL"/>
+            </w:rPr>
+          </w:pPr>
+          <w:hyperlink w:anchor="_Toc485643498" w:history="1">
+            <w:r>
+              <w:rPr>
+                <w:rStyle w:val="Hyperlink"/>
+                <w:noProof/>
+                <w:lang w:val="nl-NL"/>
+              </w:rPr>
+              <w:t>Dag 1</w:t>
+            </w:r>
+            <w:r>
+              <w:rPr>
+                <w:noProof/>
+                <w:webHidden/>
+              </w:rPr>
+              <w:tab/>
+            </w:r>
+            <w:r>
+              <w:rPr>
+                <w:noProof/>
+                <w:webHidden/>
+              </w:rPr>
+              <w:fldChar w:fldCharType="begin"/>
+            </w:r>
+            <w:r>
+              <w:rPr>
+                <w:noProof/>
+                <w:webHidden/>
+              </w:rPr>
+              <w:instrText xml:space="preserve"> PAGEREF _Toc485643498 \h </w:instrText>
+            </w:r>
+            <w:r>
+              <w:rPr>
+                <w:noProof/>
+                <w:webHidden/>
+              </w:rPr>
+            </w:r>
+            <w:r>
+              <w:rPr>
+                <w:noProof/>
+                <w:webHidden/>
+              </w:rPr>
+              <w:fldChar w:fldCharType="separate"/>
+            </w:r>
+            <w:r>
+              <w:rPr>
+                <w:noProof/>
+                <w:webHidden/>
+              </w:rPr>
+              <w:t>3</w:t>
+            </w:r>
+            <w:r>
+              <w:rPr>
+                <w:noProof/>
+                <w:webHidden/>
+              </w:rPr>
+              <w:fldChar w:fldCharType="end"/>
+            </w:r>
+          </w:hyperlink>
+        </w:p>
+        <w:p>
+          <w:pPr>
+            <w:pStyle w:val="Inhopg2"/>
+            <w:tabs>
+              <w:tab w:val="right" w:leader="dot" w:pos="9350"/>
+            </w:tabs>
+            <w:rPr>
+              <w:rFonts w:eastAsiaTheme="minorEastAsia"/>
+              <w:noProof/>
+              <w:lang w:val="nl-NL" w:eastAsia="nl-NL"/>
+            </w:rPr>
+          </w:pPr>
+          <w:hyperlink w:anchor="_Toc485643499" w:history="1">
+            <w:r>
+              <w:rPr>
+                <w:rStyle w:val="Hyperlink"/>
+                <w:noProof/>
+                <w:lang w:val="nl-NL"/>
+              </w:rPr>
+              <w:t>Dag 2</w:t>
+            </w:r>
+            <w:r>
+              <w:rPr>
+                <w:noProof/>
+                <w:webHidden/>
+              </w:rPr>
+              <w:tab/>
+            </w:r>
+            <w:r>
+              <w:rPr>
+                <w:noProof/>
+                <w:webHidden/>
+              </w:rPr>
+              <w:fldChar w:fldCharType="begin"/>
+            </w:r>
+            <w:r>
+              <w:rPr>
+                <w:noProof/>
+                <w:webHidden/>
+              </w:rPr>
+              <w:instrText xml:space="preserve"> PAGEREF _Toc485643499 \h </w:instrText>
+            </w:r>
+            <w:r>
+              <w:rPr>
+                <w:noProof/>
+                <w:webHidden/>
+              </w:rPr>
+            </w:r>
+            <w:r>
+              <w:rPr>
+                <w:noProof/>
+                <w:webHidden/>
+              </w:rPr>
+              <w:fldChar w:fldCharType="separate"/>
+            </w:r>
+            <w:r>
+              <w:rPr>
+                <w:noProof/>
+                <w:webHidden/>
+              </w:rPr>
+              <w:t>3</w:t>
+            </w:r>
+            <w:r>
+              <w:rPr>
+                <w:noProof/>
+                <w:webHidden/>
+              </w:rPr>
+              <w:fldChar w:fldCharType="end"/>
+            </w:r>
+          </w:hyperlink>
+        </w:p>
+        <w:p>
+          <w:pPr>
+            <w:pStyle w:val="Inhopg2"/>
+            <w:tabs>
+              <w:tab w:val="right" w:leader="dot" w:pos="9350"/>
+            </w:tabs>
+            <w:rPr>
+              <w:rFonts w:eastAsiaTheme="minorEastAsia"/>
+              <w:noProof/>
+              <w:lang w:val="nl-NL" w:eastAsia="nl-NL"/>
+            </w:rPr>
+          </w:pPr>
+          <w:hyperlink w:anchor="_Toc485643500" w:history="1">
+            <w:r>
+              <w:rPr>
+                <w:rStyle w:val="Hyperlink"/>
+                <w:noProof/>
+                <w:lang w:val="nl-NL"/>
+              </w:rPr>
+              <w:t>Tips</w:t>
+            </w:r>
+            <w:r>
+              <w:rPr>
+                <w:noProof/>
+                <w:webHidden/>
+              </w:rPr>
+              <w:tab/>
+            </w:r>
+            <w:r>
+              <w:rPr>
+                <w:noProof/>
+                <w:webHidden/>
+              </w:rPr>
+              <w:fldChar w:fldCharType="begin"/>
+            </w:r>
+            <w:r>
+              <w:rPr>
+                <w:noProof/>
+                <w:webHidden/>
+              </w:rPr>
+              <w:instrText xml:space="preserve"> PAGEREF _Toc485643500 \h </w:instrText>
+            </w:r>
+            <w:r>
+              <w:rPr>
+                <w:noProof/>
+                <w:webHidden/>
+              </w:rPr>
+            </w:r>
+            <w:r>
+              <w:rPr>
+                <w:noProof/>
+                <w:webHidden/>
+              </w:rPr>
+              <w:fldChar w:fldCharType="separate"/>
+            </w:r>
+            <w:r>
+              <w:rPr>
+                <w:noProof/>
+                <w:webHidden/>
+              </w:rPr>
+              <w:t>3</w:t>
+            </w:r>
+            <w:r>
+              <w:rPr>
+                <w:noProof/>
+                <w:webHidden/>
+              </w:rPr>
+              <w:fldChar w:fldCharType="end"/>
+            </w:r>
+          </w:hyperlink>
+        </w:p>
+        <w:p>
+          <w:pPr>
+            <w:pStyle w:val="Inhopg2"/>
+            <w:tabs>
+              <w:tab w:val="right" w:leader="dot" w:pos="9350"/>
+            </w:tabs>
+            <w:rPr>
+              <w:rFonts w:eastAsiaTheme="minorEastAsia"/>
+              <w:noProof/>
+              <w:lang w:val="nl-NL" w:eastAsia="nl-NL"/>
+            </w:rPr>
+          </w:pPr>
+          <w:hyperlink w:anchor="_Toc485643501" w:history="1">
+            <w:r>
+              <w:rPr>
+                <w:rStyle w:val="Hyperlink"/>
+                <w:noProof/>
+                <w:lang w:val="nl-NL"/>
+              </w:rPr>
+              <w:t>Versiebeheer</w:t>
+            </w:r>
+            <w:r>
+              <w:rPr>
+                <w:noProof/>
+                <w:webHidden/>
+              </w:rPr>
+              <w:tab/>
+            </w:r>
+            <w:r>
+              <w:rPr>
+                <w:noProof/>
+                <w:webHidden/>
+              </w:rPr>
+              <w:fldChar w:fldCharType="begin"/>
+            </w:r>
+            <w:r>
+              <w:rPr>
+                <w:noProof/>
+                <w:webHidden/>
+              </w:rPr>
+              <w:instrText xml:space="preserve"> PAGEREF _Toc485643501 \h </w:instrText>
+            </w:r>
+            <w:r>
+              <w:rPr>
+                <w:noProof/>
+                <w:webHidden/>
+              </w:rPr>
+            </w:r>
+            <w:r>
+              <w:rPr>
+                <w:noProof/>
+                <w:webHidden/>
+              </w:rPr>
+              <w:fldChar w:fldCharType="separate"/>
+            </w:r>
+            <w:r>
+              <w:rPr>
+                <w:noProof/>
+                <w:webHidden/>
+              </w:rPr>
+              <w:t>4</w:t>
+            </w:r>
+            <w:r>
+              <w:rPr>
+                <w:noProof/>
+                <w:webHidden/>
+              </w:rPr>
+              <w:fldChar w:fldCharType="end"/>
+            </w:r>
+          </w:hyperlink>
+        </w:p>
+        <w:p>
+          <w:pPr>
+            <w:pStyle w:val="Inhopg1"/>
+            <w:tabs>
+              <w:tab w:val="right" w:leader="dot" w:pos="9350"/>
+            </w:tabs>
+            <w:rPr>
+              <w:rFonts w:eastAsiaTheme="minorEastAsia"/>
+              <w:noProof/>
+              <w:lang w:val="nl-NL" w:eastAsia="nl-NL"/>
+            </w:rPr>
+          </w:pPr>
+          <w:hyperlink w:anchor="_Toc485643502" w:history="1">
+            <w:r>
+              <w:rPr>
+                <w:rStyle w:val="Hyperlink"/>
+                <w:noProof/>
+                <w:lang w:val="nl-NL"/>
+              </w:rPr>
+              <w:t>Analyse</w:t>
+            </w:r>
+            <w:r>
+              <w:rPr>
+                <w:noProof/>
+                <w:webHidden/>
+              </w:rPr>
+              <w:tab/>
+            </w:r>
+            <w:r>
+              <w:rPr>
+                <w:noProof/>
+                <w:webHidden/>
+              </w:rPr>
+              <w:fldChar w:fldCharType="begin"/>
+            </w:r>
+            <w:r>
+              <w:rPr>
+                <w:noProof/>
+                <w:webHidden/>
+              </w:rPr>
+              <w:instrText xml:space="preserve"> PAGEREF _Toc485643502 \h </w:instrText>
+            </w:r>
+            <w:r>
+              <w:rPr>
+                <w:noProof/>
+                <w:webHidden/>
+              </w:rPr>
+            </w:r>
+            <w:r>
+              <w:rPr>
+                <w:noProof/>
+                <w:webHidden/>
+              </w:rPr>
+              <w:fldChar w:fldCharType="separate"/>
+            </w:r>
+            <w:r>
+              <w:rPr>
+                <w:noProof/>
+                <w:webHidden/>
+              </w:rPr>
+              <w:t>5</w:t>
+            </w:r>
+            <w:r>
+              <w:rPr>
+                <w:noProof/>
+                <w:webHidden/>
+              </w:rPr>
+              <w:fldChar w:fldCharType="end"/>
+            </w:r>
+          </w:hyperlink>
+        </w:p>
+        <w:p>
+          <w:pPr>
+            <w:pStyle w:val="Inhopg2"/>
+            <w:tabs>
+              <w:tab w:val="right" w:leader="dot" w:pos="9350"/>
+            </w:tabs>
+            <w:rPr>
+              <w:rFonts w:eastAsiaTheme="minorEastAsia"/>
+              <w:noProof/>
+              <w:lang w:val="nl-NL" w:eastAsia="nl-NL"/>
+            </w:rPr>
+          </w:pPr>
+          <w:hyperlink w:anchor="_Toc485643503" w:history="1">
+            <w:r>
+              <w:rPr>
+                <w:rStyle w:val="Hyperlink"/>
+                <w:noProof/>
+                <w:lang w:val="nl-NL"/>
+              </w:rPr>
+              <w:t>Requirements</w:t>
+            </w:r>
+            <w:r>
+              <w:rPr>
+                <w:noProof/>
+                <w:webHidden/>
+              </w:rPr>
+              <w:tab/>
+            </w:r>
+            <w:r>
+              <w:rPr>
+                <w:noProof/>
+                <w:webHidden/>
+              </w:rPr>
+              <w:fldChar w:fldCharType="begin"/>
+            </w:r>
+            <w:r>
+              <w:rPr>
+                <w:noProof/>
+                <w:webHidden/>
+              </w:rPr>
+              <w:instrText xml:space="preserve"> PAGEREF _Toc485643503 \h </w:instrText>
+            </w:r>
+            <w:r>
+              <w:rPr>
+                <w:noProof/>
+                <w:webHidden/>
+              </w:rPr>
+            </w:r>
+            <w:r>
+              <w:rPr>
+                <w:noProof/>
+                <w:webHidden/>
+              </w:rPr>
+              <w:fldChar w:fldCharType="separate"/>
+            </w:r>
+            <w:r>
+              <w:rPr>
+                <w:noProof/>
+                <w:webHidden/>
+              </w:rPr>
+              <w:t>5</w:t>
+            </w:r>
+            <w:r>
+              <w:rPr>
+                <w:noProof/>
+                <w:webHidden/>
+              </w:rPr>
+              <w:fldChar w:fldCharType="end"/>
+            </w:r>
+          </w:hyperlink>
+        </w:p>
+        <w:p>
+          <w:pPr>
+            <w:pStyle w:val="Inhopg2"/>
+            <w:tabs>
+              <w:tab w:val="right" w:leader="dot" w:pos="9350"/>
+            </w:tabs>
+            <w:rPr>
+              <w:rFonts w:eastAsiaTheme="minorEastAsia"/>
+              <w:noProof/>
+              <w:lang w:val="nl-NL" w:eastAsia="nl-NL"/>
+            </w:rPr>
+          </w:pPr>
+          <w:hyperlink w:anchor="_Toc485643504" w:history="1">
+            <w:r>
+              <w:rPr>
+                <w:rStyle w:val="Hyperlink"/>
+                <w:noProof/>
+                <w:lang w:val="nl-NL"/>
+              </w:rPr>
+              <w:t>Use Cases</w:t>
+            </w:r>
+            <w:r>
+              <w:rPr>
+                <w:noProof/>
+                <w:webHidden/>
+              </w:rPr>
+              <w:tab/>
+            </w:r>
+            <w:r>
+              <w:rPr>
+                <w:noProof/>
+                <w:webHidden/>
+              </w:rPr>
+              <w:fldChar w:fldCharType="begin"/>
+            </w:r>
+            <w:r>
+              <w:rPr>
+                <w:noProof/>
+                <w:webHidden/>
+              </w:rPr>
+              <w:instrText xml:space="preserve"> PAGEREF _Toc485643504 \h </w:instrText>
+            </w:r>
+            <w:r>
+              <w:rPr>
+                <w:noProof/>
+                <w:webHidden/>
+              </w:rPr>
+            </w:r>
+            <w:r>
+              <w:rPr>
+                <w:noProof/>
+                <w:webHidden/>
+              </w:rPr>
+              <w:fldChar w:fldCharType="separate"/>
+            </w:r>
+            <w:r>
+              <w:rPr>
+                <w:noProof/>
+                <w:webHidden/>
+              </w:rPr>
+              <w:t>6</w:t>
+            </w:r>
+            <w:r>
+              <w:rPr>
+                <w:noProof/>
+                <w:webHidden/>
+              </w:rPr>
+              <w:fldChar w:fldCharType="end"/>
+            </w:r>
+          </w:hyperlink>
+        </w:p>
+        <w:p>
+          <w:pPr>
+            <w:pStyle w:val="Inhopg2"/>
+            <w:tabs>
+              <w:tab w:val="right" w:leader="dot" w:pos="9350"/>
+            </w:tabs>
+            <w:rPr>
+              <w:rFonts w:eastAsiaTheme="minorEastAsia"/>
+              <w:noProof/>
+              <w:lang w:val="nl-NL" w:eastAsia="nl-NL"/>
+            </w:rPr>
+          </w:pPr>
+          <w:hyperlink w:anchor="_Toc485643505" w:history="1">
+            <w:r>
+              <w:rPr>
+                <w:rStyle w:val="Hyperlink"/>
+                <w:noProof/>
+                <w:lang w:val="nl-NL"/>
+              </w:rPr>
+              <w:t>Scenario’s</w:t>
+            </w:r>
+            <w:r>
+              <w:rPr>
+                <w:noProof/>
+                <w:webHidden/>
+              </w:rPr>
+              <w:tab/>
+            </w:r>
+            <w:r>
+              <w:rPr>
+                <w:noProof/>
+                <w:webHidden/>
+              </w:rPr>
+              <w:fldChar w:fldCharType="begin"/>
+            </w:r>
+            <w:r>
+              <w:rPr>
+                <w:noProof/>
+                <w:webHidden/>
+              </w:rPr>
+              <w:instrText xml:space="preserve"> PAGEREF _Toc485643505 \h </w:instrText>
+            </w:r>
+            <w:r>
+              <w:rPr>
+                <w:noProof/>
+                <w:webHidden/>
+              </w:rPr>
+            </w:r>
+            <w:r>
+              <w:rPr>
+                <w:noProof/>
+                <w:webHidden/>
+              </w:rPr>
+              <w:fldChar w:fldCharType="separate"/>
+            </w:r>
+            <w:r>
+              <w:rPr>
+                <w:noProof/>
+                <w:webHidden/>
+              </w:rPr>
+              <w:t>9</w:t>
+            </w:r>
+            <w:r>
+              <w:rPr>
+                <w:noProof/>
+                <w:webHidden/>
+              </w:rPr>
+              <w:fldChar w:fldCharType="end"/>
+            </w:r>
+          </w:hyperlink>
+        </w:p>
+        <w:p>
+          <w:pPr>
+            <w:pStyle w:val="Inhopg2"/>
+            <w:tabs>
+              <w:tab w:val="right" w:leader="dot" w:pos="9350"/>
+            </w:tabs>
+            <w:rPr>
+              <w:rFonts w:eastAsiaTheme="minorEastAsia"/>
+              <w:noProof/>
+              <w:lang w:val="nl-NL" w:eastAsia="nl-NL"/>
+            </w:rPr>
+          </w:pPr>
+          <w:hyperlink w:anchor="_Toc485643506" w:history="1">
+            <w:r>
+              <w:rPr>
+                <w:rStyle w:val="Hyperlink"/>
+                <w:noProof/>
+                <w:lang w:val="nl-NL"/>
+              </w:rPr>
+              <w:t>EER-Model</w:t>
+            </w:r>
+            <w:r>
+              <w:rPr>
+                <w:noProof/>
+                <w:webHidden/>
+              </w:rPr>
+              <w:tab/>
+            </w:r>
+            <w:r>
+              <w:rPr>
+                <w:noProof/>
+                <w:webHidden/>
+              </w:rPr>
+              <w:fldChar w:fldCharType="begin"/>
+            </w:r>
+            <w:r>
+              <w:rPr>
+                <w:noProof/>
+                <w:webHidden/>
+              </w:rPr>
+              <w:instrText xml:space="preserve"> PAGEREF _Toc485643506 \h </w:instrText>
+            </w:r>
+            <w:r>
+              <w:rPr>
+                <w:noProof/>
+                <w:webHidden/>
+              </w:rPr>
+            </w:r>
+            <w:r>
+              <w:rPr>
+                <w:noProof/>
+                <w:webHidden/>
+              </w:rPr>
+              <w:fldChar w:fldCharType="separate"/>
+            </w:r>
+            <w:r>
+              <w:rPr>
+                <w:noProof/>
+                <w:webHidden/>
+              </w:rPr>
+              <w:t>10</w:t>
             </w:r>
             <w:r>
               <w:rPr>
@@ -296,14 +935,14 @@
               <w:lang w:val="nl-NL" w:eastAsia="nl-NL"/>
             </w:rPr>
           </w:pPr>
-          <w:hyperlink w:anchor="_Toc485642258" w:history="1">
+          <w:hyperlink w:anchor="_Toc485643507" w:history="1">
             <w:r>
               <w:rPr>
                 <w:rStyle w:val="Hyperlink"/>
                 <w:noProof/>
                 <w:lang w:val="nl-NL"/>
               </w:rPr>
-              <w:t>Dag 1</w:t>
+              <w:t>Uitleg</w:t>
             </w:r>
             <w:r>
               <w:rPr>
@@ -324,7 +963,7 @@
                 <w:noProof/>
                 <w:webHidden/>
               </w:rPr>
-              <w:instrText xml:space="preserve"> PAGEREF _Toc485642258 \h </w:instrText>
+              <w:instrText xml:space="preserve"> PAGEREF _Toc485643507 \h </w:instrText>
             </w:r>
             <w:r>
               <w:rPr>
@@ -344,7 +983,149 @@
                 <w:noProof/>
                 <w:webHidden/>
               </w:rPr>
-              <w:t>3</w:t>
+              <w:t>11</w:t>
+            </w:r>
+            <w:r>
+              <w:rPr>
+                <w:noProof/>
+                <w:webHidden/>
+              </w:rPr>
+              <w:fldChar w:fldCharType="end"/>
+            </w:r>
+          </w:hyperlink>
+        </w:p>
+        <w:p>
+          <w:pPr>
+            <w:pStyle w:val="Inhopg2"/>
+            <w:tabs>
+              <w:tab w:val="right" w:leader="dot" w:pos="9350"/>
+            </w:tabs>
+            <w:rPr>
+              <w:rFonts w:eastAsiaTheme="minorEastAsia"/>
+              <w:noProof/>
+              <w:lang w:val="nl-NL" w:eastAsia="nl-NL"/>
+            </w:rPr>
+          </w:pPr>
+          <w:hyperlink w:anchor="_Toc485643508" w:history="1">
+            <w:r>
+              <w:rPr>
+                <w:rStyle w:val="Hyperlink"/>
+                <w:noProof/>
+                <w:lang w:val="nl-NL"/>
+              </w:rPr>
+              <w:t>UI-Schetsen</w:t>
+            </w:r>
+            <w:r>
+              <w:rPr>
+                <w:noProof/>
+                <w:webHidden/>
+              </w:rPr>
+              <w:tab/>
+            </w:r>
+            <w:r>
+              <w:rPr>
+                <w:noProof/>
+                <w:webHidden/>
+              </w:rPr>
+              <w:fldChar w:fldCharType="begin"/>
+            </w:r>
+            <w:r>
+              <w:rPr>
+                <w:noProof/>
+                <w:webHidden/>
+              </w:rPr>
+              <w:instrText xml:space="preserve"> PAGEREF _Toc485643508 \h </w:instrText>
+            </w:r>
+            <w:r>
+              <w:rPr>
+                <w:noProof/>
+                <w:webHidden/>
+              </w:rPr>
+            </w:r>
+            <w:r>
+              <w:rPr>
+                <w:noProof/>
+                <w:webHidden/>
+              </w:rPr>
+              <w:fldChar w:fldCharType="separate"/>
+            </w:r>
+            <w:r>
+              <w:rPr>
+                <w:noProof/>
+                <w:webHidden/>
+              </w:rPr>
+              <w:t>12</w:t>
+            </w:r>
+            <w:r>
+              <w:rPr>
+                <w:noProof/>
+                <w:webHidden/>
+              </w:rPr>
+              <w:fldChar w:fldCharType="end"/>
+            </w:r>
+          </w:hyperlink>
+        </w:p>
+        <w:p>
+          <w:pPr>
+            <w:pStyle w:val="Inhopg2"/>
+            <w:tabs>
+              <w:tab w:val="right" w:leader="dot" w:pos="9350"/>
+            </w:tabs>
+            <w:rPr>
+              <w:rFonts w:eastAsiaTheme="minorEastAsia"/>
+              <w:noProof/>
+              <w:lang w:val="nl-NL" w:eastAsia="nl-NL"/>
+            </w:rPr>
+          </w:pPr>
+          <w:hyperlink w:anchor="_Toc485643509" w:history="1">
+            <w:r>
+              <w:rPr>
+                <w:rStyle w:val="Hyperlink"/>
+                <w:noProof/>
+                <w:lang w:val="nl-NL"/>
+              </w:rPr>
+              <w:t>Test plan</w:t>
+            </w:r>
+            <w:r>
+              <w:rPr>
+                <w:noProof/>
+                <w:webHidden/>
+              </w:rPr>
+              <w:tab/>
+            </w:r>
+            <w:r>
+              <w:rPr>
+                <w:noProof/>
+                <w:webHidden/>
+              </w:rPr>
+              <w:fldChar w:fldCharType="begin"/>
+            </w:r>
+            <w:r>
+              <w:rPr>
+                <w:noProof/>
+                <w:webHidden/>
+              </w:rPr>
+              <w:instrText xml:space="preserve"> PAGEREF _Toc485643509 \h </w:instrText>
+            </w:r>
+            <w:r>
+              <w:rPr>
+                <w:noProof/>
+                <w:webHidden/>
+              </w:rPr>
+            </w:r>
+            <w:r>
+              <w:rPr>
+                <w:noProof/>
+                <w:webHidden/>
+              </w:rPr>
+              <w:fldChar w:fldCharType="separate"/>
+            </w:r>
+            <w:r>
+              <w:rPr>
+                <w:noProof/>
+                <w:webHidden/>
+              </w:rPr>
+              <w:t>13</w:t>
             </w:r>
             <w:r>
               <w:rPr>
@@ -367,14 +1148,14 @@
               <w:lang w:val="nl-NL" w:eastAsia="nl-NL"/>
             </w:rPr>
           </w:pPr>
-          <w:hyperlink w:anchor="_Toc485642259" w:history="1">
+          <w:hyperlink w:anchor="_Toc485643510" w:history="1">
             <w:r>
               <w:rPr>
                 <w:rStyle w:val="Hyperlink"/>
                 <w:noProof/>
                 <w:lang w:val="nl-NL"/>
               </w:rPr>
-              <w:t>Dag 2</w:t>
+              <w:t>Testmatrix</w:t>
             </w:r>
             <w:r>
               <w:rPr>
@@ -395,7 +1176,7 @@
                 <w:noProof/>
                 <w:webHidden/>
               </w:rPr>
-              <w:instrText xml:space="preserve"> PAGEREF _Toc485642259 \h </w:instrText>
+              <w:instrText xml:space="preserve"> PAGEREF _Toc485643510 \h </w:instrText>
             </w:r>
             <w:r>
               <w:rPr>
@@ -415,7 +1196,7 @@
                 <w:noProof/>
                 <w:webHidden/>
               </w:rPr>
-              <w:t>3</w:t>
+              <w:t>13</w:t>
             </w:r>
             <w:r>
               <w:rPr>
@@ -438,14 +1219,13 @@
               <w:lang w:val="nl-NL" w:eastAsia="nl-NL"/>
             </w:rPr>
           </w:pPr>
-          <w:hyperlink w:anchor="_Toc485642260" w:history="1">
+          <w:hyperlink w:anchor="_Toc485643511" w:history="1">
             <w:r>
               <w:rPr>
                 <w:rStyle w:val="Hyperlink"/>
                 <w:noProof/>
-                <w:lang w:val="nl-NL"/>
-              </w:rPr>
-              <w:t>Tips</w:t>
+              </w:rPr>
+              <w:t>Legenda</w:t>
             </w:r>
             <w:r>
               <w:rPr>
@@ -466,7 +1246,7 @@
                 <w:noProof/>
                 <w:webHidden/>
               </w:rPr>
-              <w:instrText xml:space="preserve"> PAGEREF _Toc485642260 \h </w:instrText>
+              <w:instrText xml:space="preserve"> PAGEREF _Toc485643511 \h </w:instrText>
             </w:r>
             <w:r>
               <w:rPr>
@@ -486,7 +1266,219 @@
                 <w:noProof/>
                 <w:webHidden/>
               </w:rPr>
-              <w:t>3</w:t>
+              <w:t>13</w:t>
+            </w:r>
+            <w:r>
+              <w:rPr>
+                <w:noProof/>
+                <w:webHidden/>
+              </w:rPr>
+              <w:fldChar w:fldCharType="end"/>
+            </w:r>
+          </w:hyperlink>
+        </w:p>
+        <w:p>
+          <w:pPr>
+            <w:pStyle w:val="Inhopg3"/>
+            <w:tabs>
+              <w:tab w:val="right" w:leader="dot" w:pos="9350"/>
+            </w:tabs>
+            <w:rPr>
+              <w:rFonts w:eastAsiaTheme="minorEastAsia"/>
+              <w:noProof/>
+              <w:lang w:val="nl-NL" w:eastAsia="nl-NL"/>
+            </w:rPr>
+          </w:pPr>
+          <w:hyperlink w:anchor="_Toc485643512" w:history="1">
+            <w:r>
+              <w:rPr>
+                <w:rStyle w:val="Hyperlink"/>
+                <w:noProof/>
+              </w:rPr>
+              <w:t>Testcases</w:t>
+            </w:r>
+            <w:r>
+              <w:rPr>
+                <w:noProof/>
+                <w:webHidden/>
+              </w:rPr>
+              <w:tab/>
+            </w:r>
+            <w:r>
+              <w:rPr>
+                <w:noProof/>
+                <w:webHidden/>
+              </w:rPr>
+              <w:fldChar w:fldCharType="begin"/>
+            </w:r>
+            <w:r>
+              <w:rPr>
+                <w:noProof/>
+                <w:webHidden/>
+              </w:rPr>
+              <w:instrText xml:space="preserve"> PAGEREF _Toc485643512 \h </w:instrText>
+            </w:r>
+            <w:r>
+              <w:rPr>
+                <w:noProof/>
+                <w:webHidden/>
+              </w:rPr>
+            </w:r>
+            <w:r>
+              <w:rPr>
+                <w:noProof/>
+                <w:webHidden/>
+              </w:rPr>
+              <w:fldChar w:fldCharType="separate"/>
+            </w:r>
+            <w:r>
+              <w:rPr>
+                <w:noProof/>
+                <w:webHidden/>
+              </w:rPr>
+              <w:t>13</w:t>
+            </w:r>
+            <w:r>
+              <w:rPr>
+                <w:noProof/>
+                <w:webHidden/>
+              </w:rPr>
+              <w:fldChar w:fldCharType="end"/>
+            </w:r>
+          </w:hyperlink>
+        </w:p>
+        <w:p>
+          <w:pPr>
+            <w:pStyle w:val="Inhopg3"/>
+            <w:tabs>
+              <w:tab w:val="right" w:leader="dot" w:pos="9350"/>
+            </w:tabs>
+            <w:rPr>
+              <w:rFonts w:eastAsiaTheme="minorEastAsia"/>
+              <w:noProof/>
+              <w:lang w:val="nl-NL" w:eastAsia="nl-NL"/>
+            </w:rPr>
+          </w:pPr>
+          <w:hyperlink w:anchor="_Toc485643513" w:history="1">
+            <w:r>
+              <w:rPr>
+                <w:rStyle w:val="Hyperlink"/>
+                <w:noProof/>
+                <w:lang w:val="nl-NL"/>
+              </w:rPr>
+              <w:t>Conclusie</w:t>
+            </w:r>
+            <w:r>
+              <w:rPr>
+                <w:noProof/>
+                <w:webHidden/>
+              </w:rPr>
+              <w:tab/>
+            </w:r>
+            <w:r>
+              <w:rPr>
+                <w:noProof/>
+                <w:webHidden/>
+              </w:rPr>
+              <w:fldChar w:fldCharType="begin"/>
+            </w:r>
+            <w:r>
+              <w:rPr>
+                <w:noProof/>
+                <w:webHidden/>
+              </w:rPr>
+              <w:instrText xml:space="preserve"> PAGEREF _Toc485643513 \h </w:instrText>
+            </w:r>
+            <w:r>
+              <w:rPr>
+                <w:noProof/>
+                <w:webHidden/>
+              </w:rPr>
+            </w:r>
+            <w:r>
+              <w:rPr>
+                <w:noProof/>
+                <w:webHidden/>
+              </w:rPr>
+              <w:fldChar w:fldCharType="separate"/>
+            </w:r>
+            <w:r>
+              <w:rPr>
+                <w:noProof/>
+                <w:webHidden/>
+              </w:rPr>
+              <w:t>13</w:t>
+            </w:r>
+            <w:r>
+              <w:rPr>
+                <w:noProof/>
+                <w:webHidden/>
+              </w:rPr>
+              <w:fldChar w:fldCharType="end"/>
+            </w:r>
+          </w:hyperlink>
+        </w:p>
+        <w:p>
+          <w:pPr>
+            <w:pStyle w:val="Inhopg1"/>
+            <w:tabs>
+              <w:tab w:val="right" w:leader="dot" w:pos="9350"/>
+            </w:tabs>
+            <w:rPr>
+              <w:rFonts w:eastAsiaTheme="minorEastAsia"/>
+              <w:noProof/>
+              <w:lang w:val="nl-NL" w:eastAsia="nl-NL"/>
+            </w:rPr>
+          </w:pPr>
+          <w:hyperlink w:anchor="_Toc485643514" w:history="1">
+            <w:r>
+              <w:rPr>
+                <w:rStyle w:val="Hyperlink"/>
+                <w:noProof/>
+                <w:lang w:val="nl-NL"/>
+              </w:rPr>
+              <w:t>Ontwerp</w:t>
+            </w:r>
+            <w:r>
+              <w:rPr>
+                <w:noProof/>
+                <w:webHidden/>
+              </w:rPr>
+              <w:tab/>
+            </w:r>
+            <w:r>
+              <w:rPr>
+                <w:noProof/>
+                <w:webHidden/>
+              </w:rPr>
+              <w:fldChar w:fldCharType="begin"/>
+            </w:r>
+            <w:r>
+              <w:rPr>
+                <w:noProof/>
+                <w:webHidden/>
+              </w:rPr>
+              <w:instrText xml:space="preserve"> PAGEREF _Toc485643514 \h </w:instrText>
+            </w:r>
+            <w:r>
+              <w:rPr>
+                <w:noProof/>
+                <w:webHidden/>
+              </w:rPr>
+            </w:r>
+            <w:r>
+              <w:rPr>
+                <w:noProof/>
+                <w:webHidden/>
+              </w:rPr>
+              <w:fldChar w:fldCharType="separate"/>
+            </w:r>
+            <w:r>
+              <w:rPr>
+                <w:noProof/>
+                <w:webHidden/>
+              </w:rPr>
+              <w:t>14</w:t>
             </w:r>
             <w:r>
               <w:rPr>
@@ -509,14 +1501,14 @@
               <w:lang w:val="nl-NL" w:eastAsia="nl-NL"/>
             </w:rPr>
           </w:pPr>
-          <w:hyperlink w:anchor="_Toc485642261" w:history="1">
+          <w:hyperlink w:anchor="_Toc485643515" w:history="1">
             <w:r>
               <w:rPr>
                 <w:rStyle w:val="Hyperlink"/>
                 <w:noProof/>
                 <w:lang w:val="nl-NL"/>
               </w:rPr>
-              <w:t>Versiebeheer</w:t>
+              <w:t>Databaseontwerp</w:t>
             </w:r>
             <w:r>
               <w:rPr>
@@ -537,7 +1529,7 @@
                 <w:noProof/>
                 <w:webHidden/>
               </w:rPr>
-              <w:instrText xml:space="preserve"> PAGEREF _Toc485642261 \h </w:instrText>
+              <w:instrText xml:space="preserve"> PAGEREF _Toc485643515 \h </w:instrText>
             </w:r>
             <w:r>
               <w:rPr>
@@ -557,7 +1549,7 @@
                 <w:noProof/>
                 <w:webHidden/>
               </w:rPr>
-              <w:t>4</w:t>
+              <w:t>14</w:t>
             </w:r>
             <w:r>
               <w:rPr>
@@ -570,7 +1562,7 @@
         </w:p>
         <w:p>
           <w:pPr>
-            <w:pStyle w:val="Inhopg1"/>
+            <w:pStyle w:val="Inhopg3"/>
             <w:tabs>
               <w:tab w:val="right" w:leader="dot" w:pos="9350"/>
             </w:tabs>
@@ -580,14 +1572,14 @@
               <w:lang w:val="nl-NL" w:eastAsia="nl-NL"/>
             </w:rPr>
           </w:pPr>
-          <w:hyperlink w:anchor="_Toc485642262" w:history="1">
+          <w:hyperlink w:anchor="_Toc485643516" w:history="1">
             <w:r>
               <w:rPr>
                 <w:rStyle w:val="Hyperlink"/>
                 <w:noProof/>
                 <w:lang w:val="nl-NL"/>
               </w:rPr>
-              <w:t>Analyse</w:t>
+              <w:t>Uitleg</w:t>
             </w:r>
             <w:r>
               <w:rPr>
@@ -608,7 +1600,7 @@
                 <w:noProof/>
                 <w:webHidden/>
               </w:rPr>
-              <w:instrText xml:space="preserve"> PAGEREF _Toc485642262 \h </w:instrText>
+              <w:instrText xml:space="preserve"> PAGEREF _Toc485643516 \h </w:instrText>
             </w:r>
             <w:r>
               <w:rPr>
@@ -628,7 +1620,7 @@
                 <w:noProof/>
                 <w:webHidden/>
               </w:rPr>
-              <w:t>5</w:t>
+              <w:t>15</w:t>
             </w:r>
             <w:r>
               <w:rPr>
@@ -651,14 +1643,14 @@
               <w:lang w:val="nl-NL" w:eastAsia="nl-NL"/>
             </w:rPr>
           </w:pPr>
-          <w:hyperlink w:anchor="_Toc485642263" w:history="1">
+          <w:hyperlink w:anchor="_Toc485643517" w:history="1">
             <w:r>
               <w:rPr>
                 <w:rStyle w:val="Hyperlink"/>
                 <w:noProof/>
                 <w:lang w:val="nl-NL"/>
               </w:rPr>
-              <w:t>Requirements</w:t>
+              <w:t>Klassendiagram</w:t>
             </w:r>
             <w:r>
               <w:rPr>
@@ -679,7 +1671,7 @@
                 <w:noProof/>
                 <w:webHidden/>
               </w:rPr>
-              <w:instrText xml:space="preserve"> PAGEREF _Toc485642263 \h </w:instrText>
+              <w:instrText xml:space="preserve"> PAGEREF _Toc485643517 \h </w:instrText>
             </w:r>
             <w:r>
               <w:rPr>
@@ -699,149 +1691,7 @@
                 <w:noProof/>
                 <w:webHidden/>
               </w:rPr>
-              <w:t>5</w:t>
-            </w:r>
-            <w:r>
-              <w:rPr>
-                <w:noProof/>
-                <w:webHidden/>
-              </w:rPr>
-              <w:fldChar w:fldCharType="end"/>
-            </w:r>
-          </w:hyperlink>
-        </w:p>
-        <w:p>
-          <w:pPr>
-            <w:pStyle w:val="Inhopg2"/>
-            <w:tabs>
-              <w:tab w:val="right" w:leader="dot" w:pos="9350"/>
-            </w:tabs>
-            <w:rPr>
-              <w:rFonts w:eastAsiaTheme="minorEastAsia"/>
-              <w:noProof/>
-              <w:lang w:val="nl-NL" w:eastAsia="nl-NL"/>
-            </w:rPr>
-          </w:pPr>
-          <w:hyperlink w:anchor="_Toc485642264" w:history="1">
-            <w:r>
-              <w:rPr>
-                <w:rStyle w:val="Hyperlink"/>
-                <w:noProof/>
-                <w:lang w:val="nl-NL"/>
-              </w:rPr>
-              <w:t>Use Cases</w:t>
-            </w:r>
-            <w:r>
-              <w:rPr>
-                <w:noProof/>
-                <w:webHidden/>
-              </w:rPr>
-              <w:tab/>
-            </w:r>
-            <w:r>
-              <w:rPr>
-                <w:noProof/>
-                <w:webHidden/>
-              </w:rPr>
-              <w:fldChar w:fldCharType="begin"/>
-            </w:r>
-            <w:r>
-              <w:rPr>
-                <w:noProof/>
-                <w:webHidden/>
-              </w:rPr>
-              <w:instrText xml:space="preserve"> PAGEREF _Toc485642264 \h </w:instrText>
-            </w:r>
-            <w:r>
-              <w:rPr>
-                <w:noProof/>
-                <w:webHidden/>
-              </w:rPr>
-            </w:r>
-            <w:r>
-              <w:rPr>
-                <w:noProof/>
-                <w:webHidden/>
-              </w:rPr>
-              <w:fldChar w:fldCharType="separate"/>
-            </w:r>
-            <w:r>
-              <w:rPr>
-                <w:noProof/>
-                <w:webHidden/>
-              </w:rPr>
-              <w:t>6</w:t>
-            </w:r>
-            <w:r>
-              <w:rPr>
-                <w:noProof/>
-                <w:webHidden/>
-              </w:rPr>
-              <w:fldChar w:fldCharType="end"/>
-            </w:r>
-          </w:hyperlink>
-        </w:p>
-        <w:p>
-          <w:pPr>
-            <w:pStyle w:val="Inhopg2"/>
-            <w:tabs>
-              <w:tab w:val="right" w:leader="dot" w:pos="9350"/>
-            </w:tabs>
-            <w:rPr>
-              <w:rFonts w:eastAsiaTheme="minorEastAsia"/>
-              <w:noProof/>
-              <w:lang w:val="nl-NL" w:eastAsia="nl-NL"/>
-            </w:rPr>
-          </w:pPr>
-          <w:hyperlink w:anchor="_Toc485642265" w:history="1">
-            <w:r>
-              <w:rPr>
-                <w:rStyle w:val="Hyperlink"/>
-                <w:noProof/>
-                <w:lang w:val="nl-NL"/>
-              </w:rPr>
-              <w:t>EER-Model</w:t>
-            </w:r>
-            <w:r>
-              <w:rPr>
-                <w:noProof/>
-                <w:webHidden/>
-              </w:rPr>
-              <w:tab/>
-            </w:r>
-            <w:r>
-              <w:rPr>
-                <w:noProof/>
-                <w:webHidden/>
-              </w:rPr>
-              <w:fldChar w:fldCharType="begin"/>
-            </w:r>
-            <w:r>
-              <w:rPr>
-                <w:noProof/>
-                <w:webHidden/>
-              </w:rPr>
-              <w:instrText xml:space="preserve"> PAGEREF _Toc485642265 \h </w:instrText>
-            </w:r>
-            <w:r>
-              <w:rPr>
-                <w:noProof/>
-                <w:webHidden/>
-              </w:rPr>
-            </w:r>
-            <w:r>
-              <w:rPr>
-                <w:noProof/>
-                <w:webHidden/>
-              </w:rPr>
-              <w:fldChar w:fldCharType="separate"/>
-            </w:r>
-            <w:r>
-              <w:rPr>
-                <w:noProof/>
-                <w:webHidden/>
-              </w:rPr>
-              <w:t>9</w:t>
+              <w:t>16</w:t>
             </w:r>
             <w:r>
               <w:rPr>
@@ -864,7 +1714,7 @@
               <w:lang w:val="nl-NL" w:eastAsia="nl-NL"/>
             </w:rPr>
           </w:pPr>
-          <w:hyperlink w:anchor="_Toc485642266" w:history="1">
+          <w:hyperlink w:anchor="_Toc485643518" w:history="1">
             <w:r>
               <w:rPr>
                 <w:rStyle w:val="Hyperlink"/>
@@ -892,856 +1742,7 @@
                 <w:noProof/>
                 <w:webHidden/>
               </w:rPr>
-              <w:instrText xml:space="preserve"> PAGEREF _Toc485642266 \h </w:instrText>
-            </w:r>
-            <w:r>
-              <w:rPr>
-                <w:noProof/>
-                <w:webHidden/>
-              </w:rPr>
-            </w:r>
-            <w:r>
-              <w:rPr>
-                <w:noProof/>
-                <w:webHidden/>
-              </w:rPr>
-              <w:fldChar w:fldCharType="separate"/>
-            </w:r>
-            <w:r>
-              <w:rPr>
-                <w:noProof/>
-                <w:webHidden/>
-              </w:rPr>
-              <w:t>10</w:t>
-            </w:r>
-            <w:r>
-              <w:rPr>
-                <w:noProof/>
-                <w:webHidden/>
-              </w:rPr>
-              <w:fldChar w:fldCharType="end"/>
-            </w:r>
-          </w:hyperlink>
-        </w:p>
-        <w:p>
-          <w:pPr>
-            <w:pStyle w:val="Inhopg2"/>
-            <w:tabs>
-              <w:tab w:val="right" w:leader="dot" w:pos="9350"/>
-            </w:tabs>
-            <w:rPr>
-              <w:rFonts w:eastAsiaTheme="minorEastAsia"/>
-              <w:noProof/>
-              <w:lang w:val="nl-NL" w:eastAsia="nl-NL"/>
-            </w:rPr>
-          </w:pPr>
-          <w:hyperlink w:anchor="_Toc485642267" w:history="1">
-            <w:r>
-              <w:rPr>
-                <w:rStyle w:val="Hyperlink"/>
-                <w:noProof/>
-                <w:lang w:val="nl-NL"/>
-              </w:rPr>
-              <w:t>UI-Schetsen</w:t>
-            </w:r>
-            <w:r>
-              <w:rPr>
-                <w:noProof/>
-                <w:webHidden/>
-              </w:rPr>
-              <w:tab/>
-            </w:r>
-            <w:r>
-              <w:rPr>
-                <w:noProof/>
-                <w:webHidden/>
-              </w:rPr>
-              <w:fldChar w:fldCharType="begin"/>
-            </w:r>
-            <w:r>
-              <w:rPr>
-                <w:noProof/>
-                <w:webHidden/>
-              </w:rPr>
-              <w:instrText xml:space="preserve"> PAGEREF _Toc485642267 \h </w:instrText>
-            </w:r>
-            <w:r>
-              <w:rPr>
-                <w:noProof/>
-                <w:webHidden/>
-              </w:rPr>
-            </w:r>
-            <w:r>
-              <w:rPr>
-                <w:noProof/>
-                <w:webHidden/>
-              </w:rPr>
-              <w:fldChar w:fldCharType="separate"/>
-            </w:r>
-            <w:r>
-              <w:rPr>
-                <w:noProof/>
-                <w:webHidden/>
-              </w:rPr>
-              <w:t>11</w:t>
-            </w:r>
-            <w:r>
-              <w:rPr>
-                <w:noProof/>
-                <w:webHidden/>
-              </w:rPr>
-              <w:fldChar w:fldCharType="end"/>
-            </w:r>
-          </w:hyperlink>
-        </w:p>
-        <w:p>
-          <w:pPr>
-            <w:pStyle w:val="Inhopg2"/>
-            <w:tabs>
-              <w:tab w:val="right" w:leader="dot" w:pos="9350"/>
-            </w:tabs>
-            <w:rPr>
-              <w:rFonts w:eastAsiaTheme="minorEastAsia"/>
-              <w:noProof/>
-              <w:lang w:val="nl-NL" w:eastAsia="nl-NL"/>
-            </w:rPr>
-          </w:pPr>
-          <w:hyperlink w:anchor="_Toc485642268" w:history="1">
-            <w:r>
-              <w:rPr>
-                <w:rStyle w:val="Hyperlink"/>
-                <w:noProof/>
-                <w:lang w:val="nl-NL"/>
-              </w:rPr>
-              <w:t>Test plan</w:t>
-            </w:r>
-            <w:r>
-              <w:rPr>
-                <w:noProof/>
-                <w:webHidden/>
-              </w:rPr>
-              <w:tab/>
-            </w:r>
-            <w:r>
-              <w:rPr>
-                <w:noProof/>
-                <w:webHidden/>
-              </w:rPr>
-              <w:fldChar w:fldCharType="begin"/>
-            </w:r>
-            <w:r>
-              <w:rPr>
-                <w:noProof/>
-                <w:webHidden/>
-              </w:rPr>
-              <w:instrText xml:space="preserve"> PAGEREF _Toc485642268 \h </w:instrText>
-            </w:r>
-            <w:r>
-              <w:rPr>
-                <w:noProof/>
-                <w:webHidden/>
-              </w:rPr>
-            </w:r>
-            <w:r>
-              <w:rPr>
-                <w:noProof/>
-                <w:webHidden/>
-              </w:rPr>
-              <w:fldChar w:fldCharType="separate"/>
-            </w:r>
-            <w:r>
-              <w:rPr>
-                <w:noProof/>
-                <w:webHidden/>
-              </w:rPr>
-              <w:t>12</w:t>
-            </w:r>
-            <w:r>
-              <w:rPr>
-                <w:noProof/>
-                <w:webHidden/>
-              </w:rPr>
-              <w:fldChar w:fldCharType="end"/>
-            </w:r>
-          </w:hyperlink>
-        </w:p>
-        <w:p>
-          <w:pPr>
-            <w:pStyle w:val="Inhopg3"/>
-            <w:tabs>
-              <w:tab w:val="right" w:leader="dot" w:pos="9350"/>
-            </w:tabs>
-            <w:rPr>
-              <w:rFonts w:eastAsiaTheme="minorEastAsia"/>
-              <w:noProof/>
-              <w:lang w:val="nl-NL" w:eastAsia="nl-NL"/>
-            </w:rPr>
-          </w:pPr>
-          <w:hyperlink w:anchor="_Toc485642269" w:history="1">
-            <w:r>
-              <w:rPr>
-                <w:rStyle w:val="Hyperlink"/>
-                <w:noProof/>
-                <w:lang w:val="nl-NL"/>
-              </w:rPr>
-              <w:t>Testmatrix</w:t>
-            </w:r>
-            <w:r>
-              <w:rPr>
-                <w:noProof/>
-                <w:webHidden/>
-              </w:rPr>
-              <w:tab/>
-            </w:r>
-            <w:r>
-              <w:rPr>
-                <w:noProof/>
-                <w:webHidden/>
-              </w:rPr>
-              <w:fldChar w:fldCharType="begin"/>
-            </w:r>
-            <w:r>
-              <w:rPr>
-                <w:noProof/>
-                <w:webHidden/>
-              </w:rPr>
-              <w:instrText xml:space="preserve"> PAGEREF _Toc485642269 \h </w:instrText>
-            </w:r>
-            <w:r>
-              <w:rPr>
-                <w:noProof/>
-                <w:webHidden/>
-              </w:rPr>
-            </w:r>
-            <w:r>
-              <w:rPr>
-                <w:noProof/>
-                <w:webHidden/>
-              </w:rPr>
-              <w:fldChar w:fldCharType="separate"/>
-            </w:r>
-            <w:r>
-              <w:rPr>
-                <w:noProof/>
-                <w:webHidden/>
-              </w:rPr>
-              <w:t>12</w:t>
-            </w:r>
-            <w:r>
-              <w:rPr>
-                <w:noProof/>
-                <w:webHidden/>
-              </w:rPr>
-              <w:fldChar w:fldCharType="end"/>
-            </w:r>
-          </w:hyperlink>
-        </w:p>
-        <w:p>
-          <w:pPr>
-            <w:pStyle w:val="Inhopg3"/>
-            <w:tabs>
-              <w:tab w:val="right" w:leader="dot" w:pos="9350"/>
-            </w:tabs>
-            <w:rPr>
-              <w:rFonts w:eastAsiaTheme="minorEastAsia"/>
-              <w:noProof/>
-              <w:lang w:val="nl-NL" w:eastAsia="nl-NL"/>
-            </w:rPr>
-          </w:pPr>
-          <w:hyperlink w:anchor="_Toc485642270" w:history="1">
-            <w:r>
-              <w:rPr>
-                <w:rStyle w:val="Hyperlink"/>
-                <w:noProof/>
-              </w:rPr>
-              <w:t>Legenda</w:t>
-            </w:r>
-            <w:r>
-              <w:rPr>
-                <w:noProof/>
-                <w:webHidden/>
-              </w:rPr>
-              <w:tab/>
-            </w:r>
-            <w:r>
-              <w:rPr>
-                <w:noProof/>
-                <w:webHidden/>
-              </w:rPr>
-              <w:fldChar w:fldCharType="begin"/>
-            </w:r>
-            <w:r>
-              <w:rPr>
-                <w:noProof/>
-                <w:webHidden/>
-              </w:rPr>
-              <w:instrText xml:space="preserve"> PAGEREF _Toc485642270 \h </w:instrText>
-            </w:r>
-            <w:r>
-              <w:rPr>
-                <w:noProof/>
-                <w:webHidden/>
-              </w:rPr>
-            </w:r>
-            <w:r>
-              <w:rPr>
-                <w:noProof/>
-                <w:webHidden/>
-              </w:rPr>
-              <w:fldChar w:fldCharType="separate"/>
-            </w:r>
-            <w:r>
-              <w:rPr>
-                <w:noProof/>
-                <w:webHidden/>
-              </w:rPr>
-              <w:t>12</w:t>
-            </w:r>
-            <w:r>
-              <w:rPr>
-                <w:noProof/>
-                <w:webHidden/>
-              </w:rPr>
-              <w:fldChar w:fldCharType="end"/>
-            </w:r>
-          </w:hyperlink>
-        </w:p>
-        <w:p>
-          <w:pPr>
-            <w:pStyle w:val="Inhopg3"/>
-            <w:tabs>
-              <w:tab w:val="right" w:leader="dot" w:pos="9350"/>
-            </w:tabs>
-            <w:rPr>
-              <w:rFonts w:eastAsiaTheme="minorEastAsia"/>
-              <w:noProof/>
-              <w:lang w:val="nl-NL" w:eastAsia="nl-NL"/>
-            </w:rPr>
-          </w:pPr>
-          <w:hyperlink w:anchor="_Toc485642271" w:history="1">
-            <w:r>
-              <w:rPr>
-                <w:rStyle w:val="Hyperlink"/>
-                <w:noProof/>
-              </w:rPr>
-              <w:t>Testcases</w:t>
-            </w:r>
-            <w:r>
-              <w:rPr>
-                <w:noProof/>
-                <w:webHidden/>
-              </w:rPr>
-              <w:tab/>
-            </w:r>
-            <w:r>
-              <w:rPr>
-                <w:noProof/>
-                <w:webHidden/>
-              </w:rPr>
-              <w:fldChar w:fldCharType="begin"/>
-            </w:r>
-            <w:r>
-              <w:rPr>
-                <w:noProof/>
-                <w:webHidden/>
-              </w:rPr>
-              <w:instrText xml:space="preserve"> PAGEREF _Toc485642271 \h </w:instrText>
-            </w:r>
-            <w:r>
-              <w:rPr>
-                <w:noProof/>
-                <w:webHidden/>
-              </w:rPr>
-            </w:r>
-            <w:r>
-              <w:rPr>
-                <w:noProof/>
-                <w:webHidden/>
-              </w:rPr>
-              <w:fldChar w:fldCharType="separate"/>
-            </w:r>
-            <w:r>
-              <w:rPr>
-                <w:noProof/>
-                <w:webHidden/>
-              </w:rPr>
-              <w:t>12</w:t>
-            </w:r>
-            <w:r>
-              <w:rPr>
-                <w:noProof/>
-                <w:webHidden/>
-              </w:rPr>
-              <w:fldChar w:fldCharType="end"/>
-            </w:r>
-          </w:hyperlink>
-        </w:p>
-        <w:p>
-          <w:pPr>
-            <w:pStyle w:val="Inhopg3"/>
-            <w:tabs>
-              <w:tab w:val="right" w:leader="dot" w:pos="9350"/>
-            </w:tabs>
-            <w:rPr>
-              <w:rFonts w:eastAsiaTheme="minorEastAsia"/>
-              <w:noProof/>
-              <w:lang w:val="nl-NL" w:eastAsia="nl-NL"/>
-            </w:rPr>
-          </w:pPr>
-          <w:hyperlink w:anchor="_Toc485642272" w:history="1">
-            <w:r>
-              <w:rPr>
-                <w:rStyle w:val="Hyperlink"/>
-                <w:noProof/>
-                <w:lang w:val="nl-NL"/>
-              </w:rPr>
-              <w:t>Conclusie</w:t>
-            </w:r>
-            <w:r>
-              <w:rPr>
-                <w:noProof/>
-                <w:webHidden/>
-              </w:rPr>
-              <w:tab/>
-            </w:r>
-            <w:r>
-              <w:rPr>
-                <w:noProof/>
-                <w:webHidden/>
-              </w:rPr>
-              <w:fldChar w:fldCharType="begin"/>
-            </w:r>
-            <w:r>
-              <w:rPr>
-                <w:noProof/>
-                <w:webHidden/>
-              </w:rPr>
-              <w:instrText xml:space="preserve"> PAGEREF _Toc485642272 \h </w:instrText>
-            </w:r>
-            <w:r>
-              <w:rPr>
-                <w:noProof/>
-                <w:webHidden/>
-              </w:rPr>
-            </w:r>
-            <w:r>
-              <w:rPr>
-                <w:noProof/>
-                <w:webHidden/>
-              </w:rPr>
-              <w:fldChar w:fldCharType="separate"/>
-            </w:r>
-            <w:r>
-              <w:rPr>
-                <w:noProof/>
-                <w:webHidden/>
-              </w:rPr>
-              <w:t>12</w:t>
-            </w:r>
-            <w:r>
-              <w:rPr>
-                <w:noProof/>
-                <w:webHidden/>
-              </w:rPr>
-              <w:fldChar w:fldCharType="end"/>
-            </w:r>
-          </w:hyperlink>
-        </w:p>
-        <w:p>
-          <w:pPr>
-            <w:pStyle w:val="Inhopg1"/>
-            <w:tabs>
-              <w:tab w:val="right" w:leader="dot" w:pos="9350"/>
-            </w:tabs>
-            <w:rPr>
-              <w:rFonts w:eastAsiaTheme="minorEastAsia"/>
-              <w:noProof/>
-              <w:lang w:val="nl-NL" w:eastAsia="nl-NL"/>
-            </w:rPr>
-          </w:pPr>
-          <w:hyperlink w:anchor="_Toc485642273" w:history="1">
-            <w:r>
-              <w:rPr>
-                <w:rStyle w:val="Hyperlink"/>
-                <w:noProof/>
-                <w:lang w:val="nl-NL"/>
-              </w:rPr>
-              <w:t>Ontwerp</w:t>
-            </w:r>
-            <w:r>
-              <w:rPr>
-                <w:noProof/>
-                <w:webHidden/>
-              </w:rPr>
-              <w:tab/>
-            </w:r>
-            <w:r>
-              <w:rPr>
-                <w:noProof/>
-                <w:webHidden/>
-              </w:rPr>
-              <w:fldChar w:fldCharType="begin"/>
-            </w:r>
-            <w:r>
-              <w:rPr>
-                <w:noProof/>
-                <w:webHidden/>
-              </w:rPr>
-              <w:instrText xml:space="preserve"> PAGEREF _Toc485642273 \h </w:instrText>
-            </w:r>
-            <w:r>
-              <w:rPr>
-                <w:noProof/>
-                <w:webHidden/>
-              </w:rPr>
-            </w:r>
-            <w:r>
-              <w:rPr>
-                <w:noProof/>
-                <w:webHidden/>
-              </w:rPr>
-              <w:fldChar w:fldCharType="separate"/>
-            </w:r>
-            <w:r>
-              <w:rPr>
-                <w:noProof/>
-                <w:webHidden/>
-              </w:rPr>
-              <w:t>13</w:t>
-            </w:r>
-            <w:r>
-              <w:rPr>
-                <w:noProof/>
-                <w:webHidden/>
-              </w:rPr>
-              <w:fldChar w:fldCharType="end"/>
-            </w:r>
-          </w:hyperlink>
-        </w:p>
-        <w:p>
-          <w:pPr>
-            <w:pStyle w:val="Inhopg2"/>
-            <w:tabs>
-              <w:tab w:val="right" w:leader="dot" w:pos="9350"/>
-            </w:tabs>
-            <w:rPr>
-              <w:rFonts w:eastAsiaTheme="minorEastAsia"/>
-              <w:noProof/>
-              <w:lang w:val="nl-NL" w:eastAsia="nl-NL"/>
-            </w:rPr>
-          </w:pPr>
-          <w:hyperlink w:anchor="_Toc485642274" w:history="1">
-            <w:r>
-              <w:rPr>
-                <w:rStyle w:val="Hyperlink"/>
-                <w:noProof/>
-                <w:lang w:val="nl-NL"/>
-              </w:rPr>
-              <w:t>Databaseontwerp</w:t>
-            </w:r>
-            <w:r>
-              <w:rPr>
-                <w:noProof/>
-                <w:webHidden/>
-              </w:rPr>
-              <w:tab/>
-            </w:r>
-            <w:r>
-              <w:rPr>
-                <w:noProof/>
-                <w:webHidden/>
-              </w:rPr>
-              <w:fldChar w:fldCharType="begin"/>
-            </w:r>
-            <w:r>
-              <w:rPr>
-                <w:noProof/>
-                <w:webHidden/>
-              </w:rPr>
-              <w:instrText xml:space="preserve"> PAGEREF _Toc485642274 \h </w:instrText>
-            </w:r>
-            <w:r>
-              <w:rPr>
-                <w:noProof/>
-                <w:webHidden/>
-              </w:rPr>
-            </w:r>
-            <w:r>
-              <w:rPr>
-                <w:noProof/>
-                <w:webHidden/>
-              </w:rPr>
-              <w:fldChar w:fldCharType="separate"/>
-            </w:r>
-            <w:r>
-              <w:rPr>
-                <w:noProof/>
-                <w:webHidden/>
-              </w:rPr>
-              <w:t>13</w:t>
-            </w:r>
-            <w:r>
-              <w:rPr>
-                <w:noProof/>
-                <w:webHidden/>
-              </w:rPr>
-              <w:fldChar w:fldCharType="end"/>
-            </w:r>
-          </w:hyperlink>
-        </w:p>
-        <w:p>
-          <w:pPr>
-            <w:pStyle w:val="Inhopg3"/>
-            <w:tabs>
-              <w:tab w:val="right" w:leader="dot" w:pos="9350"/>
-            </w:tabs>
-            <w:rPr>
-              <w:rFonts w:eastAsiaTheme="minorEastAsia"/>
-              <w:noProof/>
-              <w:lang w:val="nl-NL" w:eastAsia="nl-NL"/>
-            </w:rPr>
-          </w:pPr>
-          <w:hyperlink w:anchor="_Toc485642275" w:history="1">
-            <w:r>
-              <w:rPr>
-                <w:rStyle w:val="Hyperlink"/>
-                <w:noProof/>
-              </w:rPr>
-              <w:t>Uitleg</w:t>
-            </w:r>
-            <w:r>
-              <w:rPr>
-                <w:noProof/>
-                <w:webHidden/>
-              </w:rPr>
-              <w:tab/>
-            </w:r>
-            <w:r>
-              <w:rPr>
-                <w:noProof/>
-                <w:webHidden/>
-              </w:rPr>
-              <w:fldChar w:fldCharType="begin"/>
-            </w:r>
-            <w:r>
-              <w:rPr>
-                <w:noProof/>
-                <w:webHidden/>
-              </w:rPr>
-              <w:instrText xml:space="preserve"> PAGEREF _Toc485642275 \h </w:instrText>
-            </w:r>
-            <w:r>
-              <w:rPr>
-                <w:noProof/>
-                <w:webHidden/>
-              </w:rPr>
-            </w:r>
-            <w:r>
-              <w:rPr>
-                <w:noProof/>
-                <w:webHidden/>
-              </w:rPr>
-              <w:fldChar w:fldCharType="separate"/>
-            </w:r>
-            <w:r>
-              <w:rPr>
-                <w:noProof/>
-                <w:webHidden/>
-              </w:rPr>
-              <w:t>14</w:t>
-            </w:r>
-            <w:r>
-              <w:rPr>
-                <w:noProof/>
-                <w:webHidden/>
-              </w:rPr>
-              <w:fldChar w:fldCharType="end"/>
-            </w:r>
-          </w:hyperlink>
-        </w:p>
-        <w:p>
-          <w:pPr>
-            <w:pStyle w:val="Inhopg2"/>
-            <w:tabs>
-              <w:tab w:val="right" w:leader="dot" w:pos="9350"/>
-            </w:tabs>
-            <w:rPr>
-              <w:rFonts w:eastAsiaTheme="minorEastAsia"/>
-              <w:noProof/>
-              <w:lang w:val="nl-NL" w:eastAsia="nl-NL"/>
-            </w:rPr>
-          </w:pPr>
-          <w:hyperlink w:anchor="_Toc485642276" w:history="1">
-            <w:r>
-              <w:rPr>
-                <w:rStyle w:val="Hyperlink"/>
-                <w:noProof/>
-                <w:lang w:val="nl-NL"/>
-              </w:rPr>
-              <w:t>Klassendiagram</w:t>
-            </w:r>
-            <w:r>
-              <w:rPr>
-                <w:noProof/>
-                <w:webHidden/>
-              </w:rPr>
-              <w:tab/>
-            </w:r>
-            <w:r>
-              <w:rPr>
-                <w:noProof/>
-                <w:webHidden/>
-              </w:rPr>
-              <w:fldChar w:fldCharType="begin"/>
-            </w:r>
-            <w:r>
-              <w:rPr>
-                <w:noProof/>
-                <w:webHidden/>
-              </w:rPr>
-              <w:instrText xml:space="preserve"> PAGEREF _Toc485642276 \h </w:instrText>
-            </w:r>
-            <w:r>
-              <w:rPr>
-                <w:noProof/>
-                <w:webHidden/>
-              </w:rPr>
-            </w:r>
-            <w:r>
-              <w:rPr>
-                <w:noProof/>
-                <w:webHidden/>
-              </w:rPr>
-              <w:fldChar w:fldCharType="separate"/>
-            </w:r>
-            <w:r>
-              <w:rPr>
-                <w:noProof/>
-                <w:webHidden/>
-              </w:rPr>
-              <w:t>15</w:t>
-            </w:r>
-            <w:r>
-              <w:rPr>
-                <w:noProof/>
-                <w:webHidden/>
-              </w:rPr>
-              <w:fldChar w:fldCharType="end"/>
-            </w:r>
-          </w:hyperlink>
-        </w:p>
-        <w:p>
-          <w:pPr>
-            <w:pStyle w:val="Inhopg3"/>
-            <w:tabs>
-              <w:tab w:val="right" w:leader="dot" w:pos="9350"/>
-            </w:tabs>
-            <w:rPr>
-              <w:rFonts w:eastAsiaTheme="minorEastAsia"/>
-              <w:noProof/>
-              <w:lang w:val="nl-NL" w:eastAsia="nl-NL"/>
-            </w:rPr>
-          </w:pPr>
-          <w:hyperlink w:anchor="_Toc485642277" w:history="1">
-            <w:r>
-              <w:rPr>
-                <w:rStyle w:val="Hyperlink"/>
-                <w:noProof/>
-                <w:lang w:val="nl-NL"/>
-              </w:rPr>
-              <w:t>Uitleg</w:t>
-            </w:r>
-            <w:r>
-              <w:rPr>
-                <w:noProof/>
-                <w:webHidden/>
-              </w:rPr>
-              <w:tab/>
-            </w:r>
-            <w:r>
-              <w:rPr>
-                <w:noProof/>
-                <w:webHidden/>
-              </w:rPr>
-              <w:fldChar w:fldCharType="begin"/>
-            </w:r>
-            <w:r>
-              <w:rPr>
-                <w:noProof/>
-                <w:webHidden/>
-              </w:rPr>
-              <w:instrText xml:space="preserve"> PAGEREF _Toc485642277 \h </w:instrText>
-            </w:r>
-            <w:r>
-              <w:rPr>
-                <w:noProof/>
-                <w:webHidden/>
-              </w:rPr>
-            </w:r>
-            <w:r>
-              <w:rPr>
-                <w:noProof/>
-                <w:webHidden/>
-              </w:rPr>
-              <w:fldChar w:fldCharType="separate"/>
-            </w:r>
-            <w:r>
-              <w:rPr>
-                <w:noProof/>
-                <w:webHidden/>
-              </w:rPr>
-              <w:t>16</w:t>
-            </w:r>
-            <w:r>
-              <w:rPr>
-                <w:noProof/>
-                <w:webHidden/>
-              </w:rPr>
-              <w:fldChar w:fldCharType="end"/>
-            </w:r>
-          </w:hyperlink>
-        </w:p>
-        <w:p>
-          <w:pPr>
-            <w:pStyle w:val="Inhopg2"/>
-            <w:tabs>
-              <w:tab w:val="right" w:leader="dot" w:pos="9350"/>
-            </w:tabs>
-            <w:rPr>
-              <w:rFonts w:eastAsiaTheme="minorEastAsia"/>
-              <w:noProof/>
-              <w:lang w:val="nl-NL" w:eastAsia="nl-NL"/>
-            </w:rPr>
-          </w:pPr>
-          <w:hyperlink w:anchor="_Toc485642278" w:history="1">
-            <w:r>
-              <w:rPr>
-                <w:rStyle w:val="Hyperlink"/>
-                <w:noProof/>
-                <w:lang w:val="nl-NL"/>
-              </w:rPr>
-              <w:t>Infrastructuur</w:t>
-            </w:r>
-            <w:r>
-              <w:rPr>
-                <w:noProof/>
-                <w:webHidden/>
-              </w:rPr>
-              <w:tab/>
-            </w:r>
-            <w:r>
-              <w:rPr>
-                <w:noProof/>
-                <w:webHidden/>
-              </w:rPr>
-              <w:fldChar w:fldCharType="begin"/>
-            </w:r>
-            <w:r>
-              <w:rPr>
-                <w:noProof/>
-                <w:webHidden/>
-              </w:rPr>
-              <w:instrText xml:space="preserve"> PAGEREF _Toc485642278 \h </w:instrText>
+              <w:instrText xml:space="preserve"> PAGEREF _Toc485643518 \h </w:instrText>
             </w:r>
             <w:r>
               <w:rPr>
@@ -1809,7 +1810,7 @@
           <w:lang w:val="nl-NL"/>
         </w:rPr>
       </w:pPr>
-      <w:bookmarkStart w:id="1" w:name="_Toc485642257"/>
+      <w:bookmarkStart w:id="1" w:name="_Toc485643497"/>
       <w:r>
         <w:rPr>
           <w:lang w:val="nl-NL"/>
@@ -1826,7 +1827,7 @@
           <w:lang w:val="nl-NL"/>
         </w:rPr>
       </w:pPr>
-      <w:bookmarkStart w:id="2" w:name="_Toc485642258"/>
+      <w:bookmarkStart w:id="2" w:name="_Toc485643498"/>
       <w:r>
         <w:rPr>
           <w:lang w:val="nl-NL"/>
@@ -3089,7 +3090,7 @@
           <w:lang w:val="nl-NL"/>
         </w:rPr>
       </w:pPr>
-      <w:bookmarkStart w:id="3" w:name="_Toc485642259"/>
+      <w:bookmarkStart w:id="3" w:name="_Toc485643499"/>
       <w:r>
         <w:rPr>
           <w:lang w:val="nl-NL"/>
@@ -3902,7 +3903,7 @@
           <w:lang w:val="nl-NL"/>
         </w:rPr>
       </w:pPr>
-      <w:bookmarkStart w:id="4" w:name="_Toc485642260"/>
+      <w:bookmarkStart w:id="4" w:name="_Toc485643500"/>
       <w:r>
         <w:rPr>
           <w:lang w:val="nl-NL"/>
@@ -4022,7 +4023,7 @@
         </w:rPr>
         <w:br w:type="page"/>
       </w:r>
-      <w:bookmarkStart w:id="5" w:name="_Toc485642261"/>
+      <w:bookmarkStart w:id="5" w:name="_Toc485643501"/>
       <w:r>
         <w:rPr>
           <w:lang w:val="nl-NL"/>
@@ -4340,7 +4341,7 @@
           <w:lang w:val="nl-NL"/>
         </w:rPr>
       </w:pPr>
-      <w:bookmarkStart w:id="6" w:name="_Toc485642262"/>
+      <w:bookmarkStart w:id="6" w:name="_Toc485643502"/>
       <w:r>
         <w:rPr>
           <w:lang w:val="nl-NL"/>
@@ -4358,7 +4359,7 @@
           <w:lang w:val="nl-NL"/>
         </w:rPr>
       </w:pPr>
-      <w:bookmarkStart w:id="7" w:name="_Toc485642263"/>
+      <w:bookmarkStart w:id="7" w:name="_Toc485643503"/>
       <w:proofErr w:type="spellStart"/>
       <w:r>
         <w:rPr>
@@ -5030,7 +5031,7 @@
           <w:lang w:val="nl-NL"/>
         </w:rPr>
       </w:pPr>
-      <w:bookmarkStart w:id="8" w:name="_Toc485642264"/>
+      <w:bookmarkStart w:id="8" w:name="_Toc485643504"/>
       <w:proofErr w:type="spellStart"/>
       <w:r>
         <w:rPr>
@@ -8452,6 +8453,28 @@
         <w:rPr>
           <w:lang w:val="nl-NL"/>
         </w:rPr>
+      </w:pPr>
+    </w:p>
+    <w:p>
+      <w:pPr>
+        <w:rPr>
+          <w:lang w:val="nl-NL"/>
+        </w:rPr>
+      </w:pPr>
+      <w:r>
+        <w:rPr>
+          <w:lang w:val="nl-NL"/>
+        </w:rPr>
+        <w:br w:type="page"/>
+      </w:r>
+    </w:p>
+    <w:p>
+      <w:pPr>
+        <w:pStyle w:val="Kop2"/>
+        <w:jc w:val="center"/>
+        <w:rPr>
+          <w:lang w:val="nl-NL"/>
+        </w:rPr>
         <w:sectPr>
           <w:pgSz w:w="12240" w:h="15840"/>
           <w:pgMar w:top="1440" w:right="1440" w:bottom="1440" w:left="1440" w:header="720" w:footer="720" w:gutter="0"/>
@@ -8459,6 +8482,23 @@
           <w:docGrid w:linePitch="360"/>
         </w:sectPr>
       </w:pPr>
+      <w:bookmarkStart w:id="9" w:name="_Toc485643505"/>
+      <w:r>
+        <w:rPr>
+          <w:lang w:val="nl-NL"/>
+        </w:rPr>
+        <w:lastRenderedPageBreak/>
+        <w:t>Scenario’s</w:t>
+      </w:r>
+      <w:bookmarkEnd w:id="9"/>
+      <w:r>
+        <w:rPr>
+          <w:lang w:val="nl-NL"/>
+        </w:rPr>
+        <w:br/>
+      </w:r>
+      <w:bookmarkStart w:id="10" w:name="_GoBack"/>
+      <w:bookmarkEnd w:id="10"/>
     </w:p>
     <w:p>
       <w:pPr>
@@ -8468,7 +8508,7 @@
           <w:lang w:val="nl-NL"/>
         </w:rPr>
       </w:pPr>
-      <w:bookmarkStart w:id="9" w:name="_Toc485642265"/>
+      <w:bookmarkStart w:id="11" w:name="_Toc485643506"/>
       <w:r>
         <w:rPr>
           <w:lang w:val="nl-NL"/>
@@ -8488,7 +8528,7 @@
         </w:rPr>
         <w:t>R-Model</w:t>
       </w:r>
-      <w:bookmarkEnd w:id="9"/>
+      <w:bookmarkEnd w:id="11"/>
     </w:p>
     <w:p>
       <w:pPr>
@@ -8602,7 +8642,7 @@
           <w:docGrid w:linePitch="360"/>
         </w:sectPr>
       </w:pPr>
-      <w:bookmarkStart w:id="10" w:name="_Toc485642266"/>
+      <w:bookmarkStart w:id="12" w:name="_Toc485643507"/>
       <w:r>
         <w:rPr>
           <w:lang w:val="nl-NL"/>
@@ -8610,7 +8650,7 @@
         <w:lastRenderedPageBreak/>
         <w:t>Uitleg</w:t>
       </w:r>
-      <w:bookmarkEnd w:id="10"/>
+      <w:bookmarkEnd w:id="12"/>
     </w:p>
     <w:p>
       <w:pPr>
@@ -8620,7 +8660,7 @@
           <w:lang w:val="nl-NL"/>
         </w:rPr>
       </w:pPr>
-      <w:bookmarkStart w:id="11" w:name="_Toc485642267"/>
+      <w:bookmarkStart w:id="13" w:name="_Toc485643508"/>
       <w:r>
         <w:rPr>
           <w:lang w:val="nl-NL"/>
@@ -8628,7 +8668,7 @@
         <w:lastRenderedPageBreak/>
         <w:t>UI-Schetsen</w:t>
       </w:r>
-      <w:bookmarkEnd w:id="11"/>
+      <w:bookmarkEnd w:id="13"/>
     </w:p>
     <w:p>
       <w:pPr>
@@ -8655,7 +8695,7 @@
           <w:lang w:val="nl-NL"/>
         </w:rPr>
       </w:pPr>
-      <w:bookmarkStart w:id="12" w:name="_Toc485642268"/>
+      <w:bookmarkStart w:id="14" w:name="_Toc485643509"/>
       <w:r>
         <w:rPr>
           <w:lang w:val="nl-NL"/>
@@ -8663,7 +8703,7 @@
         <w:lastRenderedPageBreak/>
         <w:t>Test plan</w:t>
       </w:r>
-      <w:bookmarkEnd w:id="12"/>
+      <w:bookmarkEnd w:id="14"/>
     </w:p>
     <w:p>
       <w:pPr>
@@ -8673,14 +8713,14 @@
           <w:lang w:val="nl-NL"/>
         </w:rPr>
       </w:pPr>
-      <w:bookmarkStart w:id="13" w:name="_Toc485642269"/>
+      <w:bookmarkStart w:id="15" w:name="_Toc485643510"/>
       <w:r>
         <w:rPr>
           <w:lang w:val="nl-NL"/>
         </w:rPr>
         <w:t>Testmatrix</w:t>
       </w:r>
-      <w:bookmarkEnd w:id="13"/>
+      <w:bookmarkEnd w:id="15"/>
     </w:p>
     <w:tbl>
       <w:tblPr>
@@ -9165,14 +9205,14 @@
         <w:pStyle w:val="Kop3"/>
         <w:jc w:val="center"/>
       </w:pPr>
-      <w:bookmarkStart w:id="14" w:name="_Toc481609415"/>
-      <w:bookmarkStart w:id="15" w:name="_Toc485642270"/>
+      <w:bookmarkStart w:id="16" w:name="_Toc481609415"/>
+      <w:bookmarkStart w:id="17" w:name="_Toc485643511"/>
       <w:proofErr w:type="spellStart"/>
       <w:r>
         <w:t>Legenda</w:t>
       </w:r>
-      <w:bookmarkEnd w:id="14"/>
-      <w:bookmarkEnd w:id="15"/>
+      <w:bookmarkEnd w:id="16"/>
+      <w:bookmarkEnd w:id="17"/>
       <w:proofErr w:type="spellEnd"/>
     </w:p>
     <w:tbl>
@@ -9396,11 +9436,11 @@
         <w:pStyle w:val="Kop3"/>
         <w:jc w:val="center"/>
       </w:pPr>
-      <w:bookmarkStart w:id="16" w:name="_Toc485642271"/>
+      <w:bookmarkStart w:id="18" w:name="_Toc485643512"/>
       <w:r>
         <w:t>Testcases</w:t>
       </w:r>
-      <w:bookmarkEnd w:id="16"/>
+      <w:bookmarkEnd w:id="18"/>
     </w:p>
     <w:tbl>
       <w:tblPr>
@@ -9971,14 +10011,14 @@
           <w:lang w:val="nl-NL"/>
         </w:rPr>
       </w:pPr>
-      <w:bookmarkStart w:id="17" w:name="_Toc485642272"/>
+      <w:bookmarkStart w:id="19" w:name="_Toc485643513"/>
       <w:r>
         <w:rPr>
           <w:lang w:val="nl-NL"/>
         </w:rPr>
         <w:t>Conclusie</w:t>
       </w:r>
-      <w:bookmarkEnd w:id="17"/>
+      <w:bookmarkEnd w:id="19"/>
     </w:p>
     <w:p>
       <w:pPr>
@@ -10002,7 +10042,7 @@
           <w:lang w:val="nl-NL"/>
         </w:rPr>
       </w:pPr>
-      <w:bookmarkStart w:id="18" w:name="_Toc485642273"/>
+      <w:bookmarkStart w:id="20" w:name="_Toc485643514"/>
       <w:r>
         <w:rPr>
           <w:lang w:val="nl-NL"/>
@@ -10010,7 +10050,7 @@
         <w:lastRenderedPageBreak/>
         <w:t>Ontwerp</w:t>
       </w:r>
-      <w:bookmarkEnd w:id="18"/>
+      <w:bookmarkEnd w:id="20"/>
     </w:p>
     <w:p>
       <w:pPr>
@@ -10020,14 +10060,14 @@
           <w:lang w:val="nl-NL"/>
         </w:rPr>
       </w:pPr>
-      <w:bookmarkStart w:id="19" w:name="_Toc485642274"/>
+      <w:bookmarkStart w:id="21" w:name="_Toc485643515"/>
       <w:r>
         <w:rPr>
           <w:lang w:val="nl-NL"/>
         </w:rPr>
         <w:t>Databaseontwerp</w:t>
       </w:r>
-      <w:bookmarkEnd w:id="19"/>
+      <w:bookmarkEnd w:id="21"/>
     </w:p>
     <w:p>
       <w:pPr>
@@ -10127,17 +10167,16 @@
           <w:lang w:val="nl-NL"/>
         </w:rPr>
       </w:pPr>
-      <w:bookmarkStart w:id="20" w:name="_Toc485642275"/>
-      <w:proofErr w:type="spellStart"/>
+      <w:bookmarkStart w:id="22" w:name="_Toc485643516"/>
       <w:r>
         <w:rPr>
           <w:rStyle w:val="Kop3Char"/>
+          <w:lang w:val="nl-NL"/>
         </w:rPr>
         <w:lastRenderedPageBreak/>
         <w:t>Uitleg</w:t>
       </w:r>
-      <w:bookmarkEnd w:id="20"/>
-      <w:proofErr w:type="spellEnd"/>
+      <w:bookmarkEnd w:id="22"/>
       <w:r>
         <w:rPr>
           <w:lang w:val="nl-NL"/>
@@ -10179,7 +10218,7 @@
           <w:lang w:val="nl-NL"/>
         </w:rPr>
       </w:pPr>
-      <w:bookmarkStart w:id="21" w:name="_Toc485642276"/>
+      <w:bookmarkStart w:id="23" w:name="_Toc485643517"/>
       <w:r>
         <w:rPr>
           <w:lang w:val="nl-NL"/>
@@ -10187,7 +10226,7 @@
         <w:lastRenderedPageBreak/>
         <w:t>Klassendiagram</w:t>
       </w:r>
-      <w:bookmarkEnd w:id="21"/>
+      <w:bookmarkEnd w:id="23"/>
     </w:p>
     <w:p>
       <w:pPr>
@@ -10281,7 +10320,7 @@
           <w:lang w:val="nl-NL"/>
         </w:rPr>
       </w:pPr>
-      <w:bookmarkStart w:id="22" w:name="_Toc485642277"/>
+      <w:bookmarkStart w:id="24" w:name="_Toc485643518"/>
       <w:r>
         <w:rPr>
           <w:lang w:val="nl-NL"/>
@@ -10289,7 +10328,7 @@
         <w:lastRenderedPageBreak/>
         <w:t>Uitleg</w:t>
       </w:r>
-      <w:bookmarkEnd w:id="22"/>
+      <w:bookmarkEnd w:id="24"/>
     </w:p>
     <w:p>
       <w:pPr>
@@ -10414,8 +10453,6 @@
           <w:lang w:val="nl-NL"/>
         </w:rPr>
       </w:pPr>
-      <w:bookmarkStart w:id="23" w:name="_GoBack"/>
-      <w:bookmarkEnd w:id="23"/>
     </w:p>
     <w:sectPr>
       <w:pgSz w:w="12240" w:h="15840"/>
@@ -10550,6 +10587,7 @@
     <w:lsdException w:name="HTML Sample" w:semiHidden="1" w:unhideWhenUsed="1"/>
     <w:lsdException w:name="HTML Typewriter" w:semiHidden="1" w:unhideWhenUsed="1"/>
     <w:lsdException w:name="HTML Variable" w:semiHidden="1" w:unhideWhenUsed="1"/>
+    <w:lsdException w:name="Normal Table" w:semiHidden="1" w:unhideWhenUsed="1"/>
     <w:lsdException w:name="annotation subject" w:semiHidden="1" w:unhideWhenUsed="1"/>
     <w:lsdException w:name="No List" w:semiHidden="1" w:unhideWhenUsed="1"/>
     <w:lsdException w:name="Outline List 1" w:semiHidden="1" w:unhideWhenUsed="1"/>
@@ -10596,8 +10634,10 @@
     <w:lsdException w:name="Table Subtle 2" w:semiHidden="1" w:unhideWhenUsed="1"/>
     <w:lsdException w:name="Table Web 1" w:semiHidden="1" w:unhideWhenUsed="1"/>
     <w:lsdException w:name="Table Web 2" w:semiHidden="1" w:unhideWhenUsed="1"/>
+    <w:lsdException w:name="Table Web 3" w:semiHidden="1" w:unhideWhenUsed="1"/>
     <w:lsdException w:name="Balloon Text" w:semiHidden="1" w:unhideWhenUsed="1"/>
     <w:lsdException w:name="Table Grid" w:uiPriority="39"/>
+    <w:lsdException w:name="Table Theme" w:semiHidden="1" w:unhideWhenUsed="1"/>
     <w:lsdException w:name="Placeholder Text" w:semiHidden="1"/>
     <w:lsdException w:name="No Spacing" w:uiPriority="1" w:qFormat="1"/>
     <w:lsdException w:name="Light Shading" w:uiPriority="60"/>
@@ -11586,7 +11626,7 @@
 </file>
 
 <file path=customXml/itemProps1.xml><?xml version="1.0" encoding="utf-8"?>
-<ds:datastoreItem xmlns:ds="http://schemas.openxmlformats.org/officeDocument/2006/customXml" ds:itemID="{FEB3305A-EDF0-4ECB-8B48-2106454078A9}">
+<ds:datastoreItem xmlns:ds="http://schemas.openxmlformats.org/officeDocument/2006/customXml" ds:itemID="{7FC5F37B-D90F-48CF-B53E-16FE7D3B75AB}">
   <ds:schemaRefs>
     <ds:schemaRef ds:uri="http://schemas.openxmlformats.org/officeDocument/2006/bibliography"/>
   </ds:schemaRefs>

</xml_diff>